<commit_message>
Updated all docx and pdf files
</commit_message>
<xml_diff>
--- a/documentation/html_labs/lab_yp2_switchable_clock/mipsfpga_2_0_lab_yp2.docx
+++ b/documentation/html_labs/lab_yp2_switchable_clock/mipsfpga_2_0_lab_yp2.docx
@@ -1125,10 +1125,10 @@
         </w:rPr>
         <w:lastRenderedPageBreak/>
         <w:drawing>
-          <wp:inline distT="0" distB="0" distL="0" distR="0" wp14:anchorId="11426224" wp14:editId="58278182">
+          <wp:inline distT="0" distB="0" distL="0" distR="0" wp14:anchorId="43E77939" wp14:editId="68358714">
             <wp:extent cx="4766945" cy="5979795"/>
             <wp:effectExtent l="0" t="0" r="0" b="1905"/>
-            <wp:docPr id="2" name="Picture 2" descr="http://silicon-russia.com/pages/2015_12_28/hierarchy_nexys4_ddr__narrow_write_support__light_sensor__serial_loader__switchable_clock.png">
+            <wp:docPr id="4" name="Picture 4" descr="http://silicon-russia.com/pages/2015_12_28/hierarchy_nexys4_ddr__narrow_write_support__light_sensor__serial_loader__switchable_clock.png">
               <a:hlinkClick xmlns:a="http://schemas.openxmlformats.org/drawingml/2006/main" r:id="rId11"/>
             </wp:docPr>
             <wp:cNvGraphicFramePr>
@@ -1381,10 +1381,10 @@
         </w:rPr>
         <w:lastRenderedPageBreak/>
         <w:drawing>
-          <wp:inline distT="0" distB="0" distL="0" distR="0" wp14:anchorId="3ABBCA9B" wp14:editId="1BFAE297">
+          <wp:inline distT="0" distB="0" distL="0" distR="0" wp14:anchorId="22224A7D" wp14:editId="4E562A74">
             <wp:extent cx="4766945" cy="5979795"/>
             <wp:effectExtent l="0" t="0" r="0" b="1905"/>
-            <wp:docPr id="1" name="Picture 1" descr="http://silicon-russia.com/pages/2015_12_28/hierarchy_de0_cv__narrow_write_support__light_sensor__serial_loader__switchable_clock.png">
+            <wp:docPr id="3" name="Picture 3" descr="http://silicon-russia.com/pages/2015_12_28/hierarchy_de0_cv__narrow_write_support__light_sensor__serial_loader__switchable_clock.png">
               <a:hlinkClick xmlns:a="http://schemas.openxmlformats.org/drawingml/2006/main" r:id="rId13"/>
             </wp:docPr>
             <wp:cNvGraphicFramePr>
@@ -2506,7 +2506,7 @@
       <w:pPr>
         <w:numPr>
           <w:ilvl w:val="0"/>
-          <w:numId w:val="39"/>
+          <w:numId w:val="44"/>
         </w:numPr>
         <w:spacing w:before="100" w:beforeAutospacing="1" w:after="100" w:afterAutospacing="1" w:line="240" w:lineRule="auto"/>
         <w:rPr>
@@ -2551,7 +2551,7 @@
       <w:pPr>
         <w:numPr>
           <w:ilvl w:val="0"/>
-          <w:numId w:val="39"/>
+          <w:numId w:val="44"/>
         </w:numPr>
         <w:spacing w:before="100" w:beforeAutospacing="1" w:after="100" w:afterAutospacing="1" w:line="240" w:lineRule="auto"/>
         <w:rPr>
@@ -2618,7 +2618,7 @@
       <w:pPr>
         <w:numPr>
           <w:ilvl w:val="0"/>
-          <w:numId w:val="39"/>
+          <w:numId w:val="44"/>
         </w:numPr>
         <w:spacing w:before="100" w:beforeAutospacing="1" w:after="100" w:afterAutospacing="1" w:line="240" w:lineRule="auto"/>
         <w:rPr>
@@ -4737,7 +4737,7 @@
       <w:pPr>
         <w:numPr>
           <w:ilvl w:val="0"/>
-          <w:numId w:val="40"/>
+          <w:numId w:val="45"/>
         </w:numPr>
         <w:spacing w:before="100" w:beforeAutospacing="1" w:after="100" w:afterAutospacing="1" w:line="240" w:lineRule="auto"/>
         <w:rPr>
@@ -4782,7 +4782,7 @@
       <w:pPr>
         <w:numPr>
           <w:ilvl w:val="0"/>
-          <w:numId w:val="40"/>
+          <w:numId w:val="45"/>
         </w:numPr>
         <w:spacing w:before="100" w:beforeAutospacing="1" w:after="100" w:afterAutospacing="1" w:line="240" w:lineRule="auto"/>
         <w:rPr>
@@ -4884,7 +4884,7 @@
       <w:pPr>
         <w:numPr>
           <w:ilvl w:val="0"/>
-          <w:numId w:val="40"/>
+          <w:numId w:val="45"/>
         </w:numPr>
         <w:spacing w:before="100" w:beforeAutospacing="1" w:after="100" w:afterAutospacing="1" w:line="240" w:lineRule="auto"/>
         <w:rPr>
@@ -12780,7 +12780,7 @@
       <w:pPr>
         <w:numPr>
           <w:ilvl w:val="0"/>
-          <w:numId w:val="41"/>
+          <w:numId w:val="46"/>
         </w:numPr>
         <w:spacing w:before="100" w:beforeAutospacing="1" w:after="100" w:afterAutospacing="1" w:line="240" w:lineRule="auto"/>
         <w:rPr>
@@ -13144,7 +13144,7 @@
       <w:pPr>
         <w:numPr>
           <w:ilvl w:val="0"/>
-          <w:numId w:val="41"/>
+          <w:numId w:val="46"/>
         </w:numPr>
         <w:spacing w:before="100" w:beforeAutospacing="1" w:after="100" w:afterAutospacing="1" w:line="240" w:lineRule="auto"/>
         <w:rPr>
@@ -13248,7 +13248,7 @@
       <w:pPr>
         <w:numPr>
           <w:ilvl w:val="0"/>
-          <w:numId w:val="41"/>
+          <w:numId w:val="46"/>
         </w:numPr>
         <w:spacing w:before="100" w:beforeAutospacing="1" w:after="100" w:afterAutospacing="1" w:line="240" w:lineRule="auto"/>
         <w:rPr>
@@ -13315,7 +13315,7 @@
       <w:pPr>
         <w:numPr>
           <w:ilvl w:val="0"/>
-          <w:numId w:val="41"/>
+          <w:numId w:val="46"/>
         </w:numPr>
         <w:spacing w:before="100" w:beforeAutospacing="1" w:after="100" w:afterAutospacing="1" w:line="240" w:lineRule="auto"/>
         <w:rPr>
@@ -13392,7 +13392,7 @@
       <w:pPr>
         <w:numPr>
           <w:ilvl w:val="0"/>
-          <w:numId w:val="41"/>
+          <w:numId w:val="46"/>
         </w:numPr>
         <w:spacing w:before="100" w:beforeAutospacing="1" w:after="100" w:afterAutospacing="1" w:line="240" w:lineRule="auto"/>
         <w:rPr>
@@ -13416,7 +13416,7 @@
       <w:pPr>
         <w:numPr>
           <w:ilvl w:val="0"/>
-          <w:numId w:val="41"/>
+          <w:numId w:val="46"/>
         </w:numPr>
         <w:spacing w:before="100" w:beforeAutospacing="1" w:after="100" w:afterAutospacing="1" w:line="240" w:lineRule="auto"/>
         <w:rPr>
@@ -14257,7 +14257,7 @@
       <w:pPr>
         <w:numPr>
           <w:ilvl w:val="0"/>
-          <w:numId w:val="42"/>
+          <w:numId w:val="47"/>
         </w:numPr>
         <w:spacing w:before="100" w:beforeAutospacing="1" w:after="100" w:afterAutospacing="1" w:line="240" w:lineRule="auto"/>
         <w:rPr>
@@ -14281,7 +14281,7 @@
       <w:pPr>
         <w:numPr>
           <w:ilvl w:val="0"/>
-          <w:numId w:val="42"/>
+          <w:numId w:val="47"/>
         </w:numPr>
         <w:spacing w:before="100" w:beforeAutospacing="1" w:after="100" w:afterAutospacing="1" w:line="240" w:lineRule="auto"/>
         <w:rPr>
@@ -14305,7 +14305,7 @@
       <w:pPr>
         <w:numPr>
           <w:ilvl w:val="0"/>
-          <w:numId w:val="42"/>
+          <w:numId w:val="47"/>
         </w:numPr>
         <w:spacing w:before="100" w:beforeAutospacing="1" w:after="100" w:afterAutospacing="1" w:line="240" w:lineRule="auto"/>
         <w:rPr>
@@ -14329,7 +14329,7 @@
       <w:pPr>
         <w:numPr>
           <w:ilvl w:val="0"/>
-          <w:numId w:val="42"/>
+          <w:numId w:val="47"/>
         </w:numPr>
         <w:spacing w:before="100" w:beforeAutospacing="1" w:after="100" w:afterAutospacing="1" w:line="240" w:lineRule="auto"/>
         <w:rPr>
@@ -14353,7 +14353,7 @@
       <w:pPr>
         <w:numPr>
           <w:ilvl w:val="0"/>
-          <w:numId w:val="42"/>
+          <w:numId w:val="47"/>
         </w:numPr>
         <w:spacing w:before="100" w:beforeAutospacing="1" w:after="100" w:afterAutospacing="1" w:line="240" w:lineRule="auto"/>
         <w:rPr>
@@ -14381,14 +14381,14 @@
           <w:sz w:val="18"/>
           <w:szCs w:val="18"/>
         </w:rPr>
-        <w:t xml:space="preserve"> 12_upload_to_the_board_using_uart.bat based on the result from the previous step - set the working port in “set a=” assignment.</w:t>
+        <w:t xml:space="preserve"> 12_upload_to_the_board_using_uart.bat based on the result from the previous step - set the working port in "set a=" assignment.</w:t>
       </w:r>
     </w:p>
     <w:p>
       <w:pPr>
         <w:numPr>
           <w:ilvl w:val="0"/>
-          <w:numId w:val="42"/>
+          <w:numId w:val="47"/>
         </w:numPr>
         <w:spacing w:before="100" w:beforeAutospacing="1" w:after="100" w:afterAutospacing="1" w:line="240" w:lineRule="auto"/>
         <w:rPr>
@@ -14412,7 +14412,7 @@
       <w:pPr>
         <w:numPr>
           <w:ilvl w:val="0"/>
-          <w:numId w:val="42"/>
+          <w:numId w:val="47"/>
         </w:numPr>
         <w:spacing w:before="100" w:beforeAutospacing="1" w:after="100" w:afterAutospacing="1" w:line="240" w:lineRule="auto"/>
         <w:rPr>
@@ -14675,7 +14675,7 @@
       <w:pPr>
         <w:numPr>
           <w:ilvl w:val="0"/>
-          <w:numId w:val="43"/>
+          <w:numId w:val="48"/>
         </w:numPr>
         <w:spacing w:before="100" w:beforeAutospacing="1" w:after="100" w:afterAutospacing="1" w:line="240" w:lineRule="auto"/>
         <w:rPr>
@@ -14699,7 +14699,7 @@
       <w:pPr>
         <w:numPr>
           <w:ilvl w:val="0"/>
-          <w:numId w:val="43"/>
+          <w:numId w:val="48"/>
         </w:numPr>
         <w:spacing w:before="100" w:beforeAutospacing="1" w:after="100" w:afterAutospacing="1" w:line="240" w:lineRule="auto"/>
         <w:rPr>
@@ -14723,7 +14723,7 @@
       <w:pPr>
         <w:numPr>
           <w:ilvl w:val="0"/>
-          <w:numId w:val="43"/>
+          <w:numId w:val="48"/>
         </w:numPr>
         <w:spacing w:before="100" w:beforeAutospacing="1" w:after="100" w:afterAutospacing="1" w:line="240" w:lineRule="auto"/>
         <w:rPr>
@@ -14747,7 +14747,7 @@
       <w:pPr>
         <w:numPr>
           <w:ilvl w:val="0"/>
-          <w:numId w:val="43"/>
+          <w:numId w:val="48"/>
         </w:numPr>
         <w:spacing w:before="100" w:beforeAutospacing="1" w:after="100" w:afterAutospacing="1" w:line="240" w:lineRule="auto"/>
         <w:rPr>
@@ -14772,7 +14772,7 @@
       <w:pPr>
         <w:numPr>
           <w:ilvl w:val="0"/>
-          <w:numId w:val="43"/>
+          <w:numId w:val="48"/>
         </w:numPr>
         <w:spacing w:before="100" w:beforeAutospacing="1" w:after="100" w:afterAutospacing="1" w:line="240" w:lineRule="auto"/>
         <w:rPr>
@@ -14789,14 +14789,14 @@
           <w:sz w:val="18"/>
           <w:szCs w:val="18"/>
         </w:rPr>
-        <w:t>edit ./12_upload_to_the_board_using_uart.sh based on the result from the previous step - set the working port in “set a=” assignment</w:t>
+        <w:t>edit ./12_upload_to_the_board_using_uart.sh based on the result from the previous step - set the working port in "set a=" assignment</w:t>
       </w:r>
     </w:p>
     <w:p>
       <w:pPr>
         <w:numPr>
           <w:ilvl w:val="0"/>
-          <w:numId w:val="43"/>
+          <w:numId w:val="48"/>
         </w:numPr>
         <w:spacing w:before="100" w:beforeAutospacing="1" w:after="100" w:afterAutospacing="1" w:line="240" w:lineRule="auto"/>
         <w:rPr>
@@ -14820,7 +14820,7 @@
       <w:pPr>
         <w:numPr>
           <w:ilvl w:val="0"/>
-          <w:numId w:val="43"/>
+          <w:numId w:val="48"/>
         </w:numPr>
         <w:spacing w:before="100" w:beforeAutospacing="1" w:after="100" w:afterAutospacing="1" w:line="240" w:lineRule="auto"/>
         <w:rPr>
@@ -15702,39 +15702,41 @@
           <w:szCs w:val="18"/>
         </w:rPr>
         <w:lastRenderedPageBreak/>
-        <w:t xml:space="preserve">one beat per second. </w:t>
-      </w:r>
+        <w:t>one beat per second. Can you see the sharp difference in counter output? If you don't, check the synthesis configuration.</w:t>
+      </w:r>
+    </w:p>
+    <w:p>
+      <w:pPr>
+        <w:pStyle w:val="NormalWeb"/>
+        <w:rPr>
+          <w:rFonts w:ascii="Lucida Sans Unicode" w:hAnsi="Lucida Sans Unicode" w:cs="Lucida Sans Unicode"/>
+          <w:color w:val="000000"/>
+          <w:sz w:val="18"/>
+          <w:szCs w:val="18"/>
+        </w:rPr>
+      </w:pPr>
+      <w:r>
+        <w:rPr>
+          <w:rFonts w:ascii="Lucida Sans Unicode" w:hAnsi="Lucida Sans Unicode" w:cs="Lucida Sans Unicode"/>
+          <w:color w:val="000000"/>
+          <w:sz w:val="18"/>
+          <w:szCs w:val="18"/>
+        </w:rPr>
+        <w:t>Now try to turn switch 1 on and switch 0 off. What happened with the speed of counting? Now you are ready to use the switchable clock feature for the subsequent labs.</w:t>
+      </w:r>
+    </w:p>
+    <w:p>
+      <w:pPr>
+        <w:pStyle w:val="NormalWeb"/>
+        <w:rPr>
+          <w:rFonts w:ascii="Lucida Sans Unicode" w:hAnsi="Lucida Sans Unicode" w:cs="Lucida Sans Unicode"/>
+          <w:color w:val="000000"/>
+          <w:sz w:val="18"/>
+          <w:szCs w:val="18"/>
+        </w:rPr>
+      </w:pPr>
       <w:bookmarkStart w:id="0" w:name="_GoBack"/>
       <w:bookmarkEnd w:id="0"/>
-      <w:r>
-        <w:rPr>
-          <w:rFonts w:ascii="Lucida Sans Unicode" w:hAnsi="Lucida Sans Unicode" w:cs="Lucida Sans Unicode"/>
-          <w:color w:val="000000"/>
-          <w:sz w:val="18"/>
-          <w:szCs w:val="18"/>
-        </w:rPr>
-        <w:t>Can you see the sharp difference in counter output? If you don't, check the synthesis configuration.</w:t>
-      </w:r>
-    </w:p>
-    <w:p>
-      <w:pPr>
-        <w:pStyle w:val="NormalWeb"/>
-        <w:rPr>
-          <w:rFonts w:ascii="Lucida Sans Unicode" w:hAnsi="Lucida Sans Unicode" w:cs="Lucida Sans Unicode"/>
-          <w:color w:val="000000"/>
-          <w:sz w:val="18"/>
-          <w:szCs w:val="18"/>
-        </w:rPr>
-      </w:pPr>
-      <w:r>
-        <w:rPr>
-          <w:rFonts w:ascii="Lucida Sans Unicode" w:hAnsi="Lucida Sans Unicode" w:cs="Lucida Sans Unicode"/>
-          <w:color w:val="000000"/>
-          <w:sz w:val="18"/>
-          <w:szCs w:val="18"/>
-        </w:rPr>
-        <w:t>Now try to turn switch 1 on and switch 0 off. What happened with the speed of counting? Now you are ready to use the switchable clock feature for the subsequent labs.</w:t>
-      </w:r>
     </w:p>
     <w:sectPr>
       <w:footerReference w:type="default" r:id="rId15"/>
@@ -17814,6 +17816,119 @@
     </w:lvl>
   </w:abstractNum>
   <w:abstractNum w:abstractNumId="17">
+    <w:nsid w:val="37A74153"/>
+    <w:multiLevelType w:val="multilevel"/>
+    <w:tmpl w:val="B2D2BFB6"/>
+    <w:lvl w:ilvl="0">
+      <w:start w:val="1"/>
+      <w:numFmt w:val="decimal"/>
+      <w:lvlText w:val="%1."/>
+      <w:lvlJc w:val="left"/>
+      <w:pPr>
+        <w:tabs>
+          <w:tab w:val="num" w:pos="720"/>
+        </w:tabs>
+        <w:ind w:left="720" w:hanging="360"/>
+      </w:pPr>
+    </w:lvl>
+    <w:lvl w:ilvl="1" w:tentative="1">
+      <w:start w:val="1"/>
+      <w:numFmt w:val="decimal"/>
+      <w:lvlText w:val="%2."/>
+      <w:lvlJc w:val="left"/>
+      <w:pPr>
+        <w:tabs>
+          <w:tab w:val="num" w:pos="1440"/>
+        </w:tabs>
+        <w:ind w:left="1440" w:hanging="360"/>
+      </w:pPr>
+    </w:lvl>
+    <w:lvl w:ilvl="2" w:tentative="1">
+      <w:start w:val="1"/>
+      <w:numFmt w:val="decimal"/>
+      <w:lvlText w:val="%3."/>
+      <w:lvlJc w:val="left"/>
+      <w:pPr>
+        <w:tabs>
+          <w:tab w:val="num" w:pos="2160"/>
+        </w:tabs>
+        <w:ind w:left="2160" w:hanging="360"/>
+      </w:pPr>
+    </w:lvl>
+    <w:lvl w:ilvl="3" w:tentative="1">
+      <w:start w:val="1"/>
+      <w:numFmt w:val="decimal"/>
+      <w:lvlText w:val="%4."/>
+      <w:lvlJc w:val="left"/>
+      <w:pPr>
+        <w:tabs>
+          <w:tab w:val="num" w:pos="2880"/>
+        </w:tabs>
+        <w:ind w:left="2880" w:hanging="360"/>
+      </w:pPr>
+    </w:lvl>
+    <w:lvl w:ilvl="4" w:tentative="1">
+      <w:start w:val="1"/>
+      <w:numFmt w:val="decimal"/>
+      <w:lvlText w:val="%5."/>
+      <w:lvlJc w:val="left"/>
+      <w:pPr>
+        <w:tabs>
+          <w:tab w:val="num" w:pos="3600"/>
+        </w:tabs>
+        <w:ind w:left="3600" w:hanging="360"/>
+      </w:pPr>
+    </w:lvl>
+    <w:lvl w:ilvl="5" w:tentative="1">
+      <w:start w:val="1"/>
+      <w:numFmt w:val="decimal"/>
+      <w:lvlText w:val="%6."/>
+      <w:lvlJc w:val="left"/>
+      <w:pPr>
+        <w:tabs>
+          <w:tab w:val="num" w:pos="4320"/>
+        </w:tabs>
+        <w:ind w:left="4320" w:hanging="360"/>
+      </w:pPr>
+    </w:lvl>
+    <w:lvl w:ilvl="6" w:tentative="1">
+      <w:start w:val="1"/>
+      <w:numFmt w:val="decimal"/>
+      <w:lvlText w:val="%7."/>
+      <w:lvlJc w:val="left"/>
+      <w:pPr>
+        <w:tabs>
+          <w:tab w:val="num" w:pos="5040"/>
+        </w:tabs>
+        <w:ind w:left="5040" w:hanging="360"/>
+      </w:pPr>
+    </w:lvl>
+    <w:lvl w:ilvl="7" w:tentative="1">
+      <w:start w:val="1"/>
+      <w:numFmt w:val="decimal"/>
+      <w:lvlText w:val="%8."/>
+      <w:lvlJc w:val="left"/>
+      <w:pPr>
+        <w:tabs>
+          <w:tab w:val="num" w:pos="5760"/>
+        </w:tabs>
+        <w:ind w:left="5760" w:hanging="360"/>
+      </w:pPr>
+    </w:lvl>
+    <w:lvl w:ilvl="8" w:tentative="1">
+      <w:start w:val="1"/>
+      <w:numFmt w:val="decimal"/>
+      <w:lvlText w:val="%9."/>
+      <w:lvlJc w:val="left"/>
+      <w:pPr>
+        <w:tabs>
+          <w:tab w:val="num" w:pos="6480"/>
+        </w:tabs>
+        <w:ind w:left="6480" w:hanging="360"/>
+      </w:pPr>
+    </w:lvl>
+  </w:abstractNum>
+  <w:abstractNum w:abstractNumId="18">
     <w:nsid w:val="3B7C4E6F"/>
     <w:multiLevelType w:val="multilevel"/>
     <w:tmpl w:val="87AEB010"/>
@@ -17962,7 +18077,120 @@
       </w:rPr>
     </w:lvl>
   </w:abstractNum>
-  <w:abstractNum w:abstractNumId="18">
+  <w:abstractNum w:abstractNumId="19">
+    <w:nsid w:val="3D103D87"/>
+    <w:multiLevelType w:val="multilevel"/>
+    <w:tmpl w:val="6E08807C"/>
+    <w:lvl w:ilvl="0">
+      <w:start w:val="1"/>
+      <w:numFmt w:val="decimal"/>
+      <w:lvlText w:val="%1."/>
+      <w:lvlJc w:val="left"/>
+      <w:pPr>
+        <w:tabs>
+          <w:tab w:val="num" w:pos="720"/>
+        </w:tabs>
+        <w:ind w:left="720" w:hanging="360"/>
+      </w:pPr>
+    </w:lvl>
+    <w:lvl w:ilvl="1" w:tentative="1">
+      <w:start w:val="1"/>
+      <w:numFmt w:val="decimal"/>
+      <w:lvlText w:val="%2."/>
+      <w:lvlJc w:val="left"/>
+      <w:pPr>
+        <w:tabs>
+          <w:tab w:val="num" w:pos="1440"/>
+        </w:tabs>
+        <w:ind w:left="1440" w:hanging="360"/>
+      </w:pPr>
+    </w:lvl>
+    <w:lvl w:ilvl="2" w:tentative="1">
+      <w:start w:val="1"/>
+      <w:numFmt w:val="decimal"/>
+      <w:lvlText w:val="%3."/>
+      <w:lvlJc w:val="left"/>
+      <w:pPr>
+        <w:tabs>
+          <w:tab w:val="num" w:pos="2160"/>
+        </w:tabs>
+        <w:ind w:left="2160" w:hanging="360"/>
+      </w:pPr>
+    </w:lvl>
+    <w:lvl w:ilvl="3" w:tentative="1">
+      <w:start w:val="1"/>
+      <w:numFmt w:val="decimal"/>
+      <w:lvlText w:val="%4."/>
+      <w:lvlJc w:val="left"/>
+      <w:pPr>
+        <w:tabs>
+          <w:tab w:val="num" w:pos="2880"/>
+        </w:tabs>
+        <w:ind w:left="2880" w:hanging="360"/>
+      </w:pPr>
+    </w:lvl>
+    <w:lvl w:ilvl="4" w:tentative="1">
+      <w:start w:val="1"/>
+      <w:numFmt w:val="decimal"/>
+      <w:lvlText w:val="%5."/>
+      <w:lvlJc w:val="left"/>
+      <w:pPr>
+        <w:tabs>
+          <w:tab w:val="num" w:pos="3600"/>
+        </w:tabs>
+        <w:ind w:left="3600" w:hanging="360"/>
+      </w:pPr>
+    </w:lvl>
+    <w:lvl w:ilvl="5" w:tentative="1">
+      <w:start w:val="1"/>
+      <w:numFmt w:val="decimal"/>
+      <w:lvlText w:val="%6."/>
+      <w:lvlJc w:val="left"/>
+      <w:pPr>
+        <w:tabs>
+          <w:tab w:val="num" w:pos="4320"/>
+        </w:tabs>
+        <w:ind w:left="4320" w:hanging="360"/>
+      </w:pPr>
+    </w:lvl>
+    <w:lvl w:ilvl="6" w:tentative="1">
+      <w:start w:val="1"/>
+      <w:numFmt w:val="decimal"/>
+      <w:lvlText w:val="%7."/>
+      <w:lvlJc w:val="left"/>
+      <w:pPr>
+        <w:tabs>
+          <w:tab w:val="num" w:pos="5040"/>
+        </w:tabs>
+        <w:ind w:left="5040" w:hanging="360"/>
+      </w:pPr>
+    </w:lvl>
+    <w:lvl w:ilvl="7" w:tentative="1">
+      <w:start w:val="1"/>
+      <w:numFmt w:val="decimal"/>
+      <w:lvlText w:val="%8."/>
+      <w:lvlJc w:val="left"/>
+      <w:pPr>
+        <w:tabs>
+          <w:tab w:val="num" w:pos="5760"/>
+        </w:tabs>
+        <w:ind w:left="5760" w:hanging="360"/>
+      </w:pPr>
+    </w:lvl>
+    <w:lvl w:ilvl="8" w:tentative="1">
+      <w:start w:val="1"/>
+      <w:numFmt w:val="decimal"/>
+      <w:lvlText w:val="%9."/>
+      <w:lvlJc w:val="left"/>
+      <w:pPr>
+        <w:tabs>
+          <w:tab w:val="num" w:pos="6480"/>
+        </w:tabs>
+        <w:ind w:left="6480" w:hanging="360"/>
+      </w:pPr>
+    </w:lvl>
+  </w:abstractNum>
+  <w:abstractNum w:abstractNumId="20">
     <w:nsid w:val="3E5B5897"/>
     <w:multiLevelType w:val="multilevel"/>
     <w:tmpl w:val="9E827FF6"/>
@@ -18075,7 +18303,7 @@
       </w:pPr>
     </w:lvl>
   </w:abstractNum>
-  <w:abstractNum w:abstractNumId="19">
+  <w:abstractNum w:abstractNumId="21">
     <w:nsid w:val="4118059A"/>
     <w:multiLevelType w:val="hybridMultilevel"/>
     <w:tmpl w:val="F6FCE58C"/>
@@ -18188,7 +18416,7 @@
       </w:rPr>
     </w:lvl>
   </w:abstractNum>
-  <w:abstractNum w:abstractNumId="20">
+  <w:abstractNum w:abstractNumId="22">
     <w:nsid w:val="430A0928"/>
     <w:multiLevelType w:val="multilevel"/>
     <w:tmpl w:val="C71CF706"/>
@@ -18301,7 +18529,7 @@
       </w:pPr>
     </w:lvl>
   </w:abstractNum>
-  <w:abstractNum w:abstractNumId="21">
+  <w:abstractNum w:abstractNumId="23">
     <w:nsid w:val="432A6B53"/>
     <w:multiLevelType w:val="multilevel"/>
     <w:tmpl w:val="27AAF8C8"/>
@@ -18414,7 +18642,7 @@
       </w:pPr>
     </w:lvl>
   </w:abstractNum>
-  <w:abstractNum w:abstractNumId="22">
+  <w:abstractNum w:abstractNumId="24">
     <w:nsid w:val="441E669E"/>
     <w:multiLevelType w:val="multilevel"/>
     <w:tmpl w:val="1EE6A7D2"/>
@@ -18527,7 +18755,7 @@
       </w:pPr>
     </w:lvl>
   </w:abstractNum>
-  <w:abstractNum w:abstractNumId="23">
+  <w:abstractNum w:abstractNumId="25">
     <w:nsid w:val="4A0A1BCE"/>
     <w:multiLevelType w:val="multilevel"/>
     <w:tmpl w:val="EAE88A88"/>
@@ -18676,7 +18904,7 @@
       </w:rPr>
     </w:lvl>
   </w:abstractNum>
-  <w:abstractNum w:abstractNumId="24">
+  <w:abstractNum w:abstractNumId="26">
     <w:nsid w:val="50EF36A4"/>
     <w:multiLevelType w:val="multilevel"/>
     <w:tmpl w:val="03DC5F34"/>
@@ -18825,7 +19053,7 @@
       </w:rPr>
     </w:lvl>
   </w:abstractNum>
-  <w:abstractNum w:abstractNumId="25">
+  <w:abstractNum w:abstractNumId="27">
     <w:nsid w:val="534E1B5D"/>
     <w:multiLevelType w:val="multilevel"/>
     <w:tmpl w:val="C636A592"/>
@@ -18938,7 +19166,7 @@
       </w:pPr>
     </w:lvl>
   </w:abstractNum>
-  <w:abstractNum w:abstractNumId="26">
+  <w:abstractNum w:abstractNumId="28">
     <w:nsid w:val="56663FEC"/>
     <w:multiLevelType w:val="multilevel"/>
     <w:tmpl w:val="02C8FDBE"/>
@@ -19087,7 +19315,120 @@
       </w:rPr>
     </w:lvl>
   </w:abstractNum>
-  <w:abstractNum w:abstractNumId="27">
+  <w:abstractNum w:abstractNumId="29">
+    <w:nsid w:val="567A42A5"/>
+    <w:multiLevelType w:val="multilevel"/>
+    <w:tmpl w:val="087E24F8"/>
+    <w:lvl w:ilvl="0">
+      <w:start w:val="1"/>
+      <w:numFmt w:val="decimal"/>
+      <w:lvlText w:val="%1."/>
+      <w:lvlJc w:val="left"/>
+      <w:pPr>
+        <w:tabs>
+          <w:tab w:val="num" w:pos="720"/>
+        </w:tabs>
+        <w:ind w:left="720" w:hanging="360"/>
+      </w:pPr>
+    </w:lvl>
+    <w:lvl w:ilvl="1" w:tentative="1">
+      <w:start w:val="1"/>
+      <w:numFmt w:val="decimal"/>
+      <w:lvlText w:val="%2."/>
+      <w:lvlJc w:val="left"/>
+      <w:pPr>
+        <w:tabs>
+          <w:tab w:val="num" w:pos="1440"/>
+        </w:tabs>
+        <w:ind w:left="1440" w:hanging="360"/>
+      </w:pPr>
+    </w:lvl>
+    <w:lvl w:ilvl="2" w:tentative="1">
+      <w:start w:val="1"/>
+      <w:numFmt w:val="decimal"/>
+      <w:lvlText w:val="%3."/>
+      <w:lvlJc w:val="left"/>
+      <w:pPr>
+        <w:tabs>
+          <w:tab w:val="num" w:pos="2160"/>
+        </w:tabs>
+        <w:ind w:left="2160" w:hanging="360"/>
+      </w:pPr>
+    </w:lvl>
+    <w:lvl w:ilvl="3" w:tentative="1">
+      <w:start w:val="1"/>
+      <w:numFmt w:val="decimal"/>
+      <w:lvlText w:val="%4."/>
+      <w:lvlJc w:val="left"/>
+      <w:pPr>
+        <w:tabs>
+          <w:tab w:val="num" w:pos="2880"/>
+        </w:tabs>
+        <w:ind w:left="2880" w:hanging="360"/>
+      </w:pPr>
+    </w:lvl>
+    <w:lvl w:ilvl="4" w:tentative="1">
+      <w:start w:val="1"/>
+      <w:numFmt w:val="decimal"/>
+      <w:lvlText w:val="%5."/>
+      <w:lvlJc w:val="left"/>
+      <w:pPr>
+        <w:tabs>
+          <w:tab w:val="num" w:pos="3600"/>
+        </w:tabs>
+        <w:ind w:left="3600" w:hanging="360"/>
+      </w:pPr>
+    </w:lvl>
+    <w:lvl w:ilvl="5" w:tentative="1">
+      <w:start w:val="1"/>
+      <w:numFmt w:val="decimal"/>
+      <w:lvlText w:val="%6."/>
+      <w:lvlJc w:val="left"/>
+      <w:pPr>
+        <w:tabs>
+          <w:tab w:val="num" w:pos="4320"/>
+        </w:tabs>
+        <w:ind w:left="4320" w:hanging="360"/>
+      </w:pPr>
+    </w:lvl>
+    <w:lvl w:ilvl="6" w:tentative="1">
+      <w:start w:val="1"/>
+      <w:numFmt w:val="decimal"/>
+      <w:lvlText w:val="%7."/>
+      <w:lvlJc w:val="left"/>
+      <w:pPr>
+        <w:tabs>
+          <w:tab w:val="num" w:pos="5040"/>
+        </w:tabs>
+        <w:ind w:left="5040" w:hanging="360"/>
+      </w:pPr>
+    </w:lvl>
+    <w:lvl w:ilvl="7" w:tentative="1">
+      <w:start w:val="1"/>
+      <w:numFmt w:val="decimal"/>
+      <w:lvlText w:val="%8."/>
+      <w:lvlJc w:val="left"/>
+      <w:pPr>
+        <w:tabs>
+          <w:tab w:val="num" w:pos="5760"/>
+        </w:tabs>
+        <w:ind w:left="5760" w:hanging="360"/>
+      </w:pPr>
+    </w:lvl>
+    <w:lvl w:ilvl="8" w:tentative="1">
+      <w:start w:val="1"/>
+      <w:numFmt w:val="decimal"/>
+      <w:lvlText w:val="%9."/>
+      <w:lvlJc w:val="left"/>
+      <w:pPr>
+        <w:tabs>
+          <w:tab w:val="num" w:pos="6480"/>
+        </w:tabs>
+        <w:ind w:left="6480" w:hanging="360"/>
+      </w:pPr>
+    </w:lvl>
+  </w:abstractNum>
+  <w:abstractNum w:abstractNumId="30">
     <w:nsid w:val="571B6130"/>
     <w:multiLevelType w:val="multilevel"/>
     <w:tmpl w:val="81A88E0A"/>
@@ -19200,7 +19541,7 @@
       </w:pPr>
     </w:lvl>
   </w:abstractNum>
-  <w:abstractNum w:abstractNumId="28">
+  <w:abstractNum w:abstractNumId="31">
     <w:nsid w:val="579E04C7"/>
     <w:multiLevelType w:val="multilevel"/>
     <w:tmpl w:val="D2408640"/>
@@ -19313,7 +19654,120 @@
       </w:pPr>
     </w:lvl>
   </w:abstractNum>
-  <w:abstractNum w:abstractNumId="29">
+  <w:abstractNum w:abstractNumId="32">
+    <w:nsid w:val="5A3F6163"/>
+    <w:multiLevelType w:val="multilevel"/>
+    <w:tmpl w:val="997A65BE"/>
+    <w:lvl w:ilvl="0">
+      <w:start w:val="1"/>
+      <w:numFmt w:val="decimal"/>
+      <w:lvlText w:val="%1."/>
+      <w:lvlJc w:val="left"/>
+      <w:pPr>
+        <w:tabs>
+          <w:tab w:val="num" w:pos="720"/>
+        </w:tabs>
+        <w:ind w:left="720" w:hanging="360"/>
+      </w:pPr>
+    </w:lvl>
+    <w:lvl w:ilvl="1" w:tentative="1">
+      <w:start w:val="1"/>
+      <w:numFmt w:val="decimal"/>
+      <w:lvlText w:val="%2."/>
+      <w:lvlJc w:val="left"/>
+      <w:pPr>
+        <w:tabs>
+          <w:tab w:val="num" w:pos="1440"/>
+        </w:tabs>
+        <w:ind w:left="1440" w:hanging="360"/>
+      </w:pPr>
+    </w:lvl>
+    <w:lvl w:ilvl="2" w:tentative="1">
+      <w:start w:val="1"/>
+      <w:numFmt w:val="decimal"/>
+      <w:lvlText w:val="%3."/>
+      <w:lvlJc w:val="left"/>
+      <w:pPr>
+        <w:tabs>
+          <w:tab w:val="num" w:pos="2160"/>
+        </w:tabs>
+        <w:ind w:left="2160" w:hanging="360"/>
+      </w:pPr>
+    </w:lvl>
+    <w:lvl w:ilvl="3" w:tentative="1">
+      <w:start w:val="1"/>
+      <w:numFmt w:val="decimal"/>
+      <w:lvlText w:val="%4."/>
+      <w:lvlJc w:val="left"/>
+      <w:pPr>
+        <w:tabs>
+          <w:tab w:val="num" w:pos="2880"/>
+        </w:tabs>
+        <w:ind w:left="2880" w:hanging="360"/>
+      </w:pPr>
+    </w:lvl>
+    <w:lvl w:ilvl="4" w:tentative="1">
+      <w:start w:val="1"/>
+      <w:numFmt w:val="decimal"/>
+      <w:lvlText w:val="%5."/>
+      <w:lvlJc w:val="left"/>
+      <w:pPr>
+        <w:tabs>
+          <w:tab w:val="num" w:pos="3600"/>
+        </w:tabs>
+        <w:ind w:left="3600" w:hanging="360"/>
+      </w:pPr>
+    </w:lvl>
+    <w:lvl w:ilvl="5" w:tentative="1">
+      <w:start w:val="1"/>
+      <w:numFmt w:val="decimal"/>
+      <w:lvlText w:val="%6."/>
+      <w:lvlJc w:val="left"/>
+      <w:pPr>
+        <w:tabs>
+          <w:tab w:val="num" w:pos="4320"/>
+        </w:tabs>
+        <w:ind w:left="4320" w:hanging="360"/>
+      </w:pPr>
+    </w:lvl>
+    <w:lvl w:ilvl="6" w:tentative="1">
+      <w:start w:val="1"/>
+      <w:numFmt w:val="decimal"/>
+      <w:lvlText w:val="%7."/>
+      <w:lvlJc w:val="left"/>
+      <w:pPr>
+        <w:tabs>
+          <w:tab w:val="num" w:pos="5040"/>
+        </w:tabs>
+        <w:ind w:left="5040" w:hanging="360"/>
+      </w:pPr>
+    </w:lvl>
+    <w:lvl w:ilvl="7" w:tentative="1">
+      <w:start w:val="1"/>
+      <w:numFmt w:val="decimal"/>
+      <w:lvlText w:val="%8."/>
+      <w:lvlJc w:val="left"/>
+      <w:pPr>
+        <w:tabs>
+          <w:tab w:val="num" w:pos="5760"/>
+        </w:tabs>
+        <w:ind w:left="5760" w:hanging="360"/>
+      </w:pPr>
+    </w:lvl>
+    <w:lvl w:ilvl="8" w:tentative="1">
+      <w:start w:val="1"/>
+      <w:numFmt w:val="decimal"/>
+      <w:lvlText w:val="%9."/>
+      <w:lvlJc w:val="left"/>
+      <w:pPr>
+        <w:tabs>
+          <w:tab w:val="num" w:pos="6480"/>
+        </w:tabs>
+        <w:ind w:left="6480" w:hanging="360"/>
+      </w:pPr>
+    </w:lvl>
+  </w:abstractNum>
+  <w:abstractNum w:abstractNumId="33">
     <w:nsid w:val="5B1C0698"/>
     <w:multiLevelType w:val="hybridMultilevel"/>
     <w:tmpl w:val="2034BE48"/>
@@ -19425,7 +19879,7 @@
       </w:rPr>
     </w:lvl>
   </w:abstractNum>
-  <w:abstractNum w:abstractNumId="30">
+  <w:abstractNum w:abstractNumId="34">
     <w:nsid w:val="5BD83759"/>
     <w:multiLevelType w:val="singleLevel"/>
     <w:tmpl w:val="0409000F"/>
@@ -19445,7 +19899,7 @@
       </w:rPr>
     </w:lvl>
   </w:abstractNum>
-  <w:abstractNum w:abstractNumId="31">
+  <w:abstractNum w:abstractNumId="35">
     <w:nsid w:val="5FA74A6D"/>
     <w:multiLevelType w:val="multilevel"/>
     <w:tmpl w:val="15060F1C"/>
@@ -19558,7 +20012,7 @@
       </w:pPr>
     </w:lvl>
   </w:abstractNum>
-  <w:abstractNum w:abstractNumId="32">
+  <w:abstractNum w:abstractNumId="36">
     <w:nsid w:val="63C2499A"/>
     <w:multiLevelType w:val="multilevel"/>
     <w:tmpl w:val="B9AEB636"/>
@@ -19707,7 +20161,7 @@
       </w:rPr>
     </w:lvl>
   </w:abstractNum>
-  <w:abstractNum w:abstractNumId="33">
+  <w:abstractNum w:abstractNumId="37">
     <w:nsid w:val="66871E70"/>
     <w:multiLevelType w:val="multilevel"/>
     <w:tmpl w:val="F1109F2A"/>
@@ -19820,7 +20274,7 @@
       </w:pPr>
     </w:lvl>
   </w:abstractNum>
-  <w:abstractNum w:abstractNumId="34">
+  <w:abstractNum w:abstractNumId="38">
     <w:nsid w:val="672D7DB5"/>
     <w:multiLevelType w:val="hybridMultilevel"/>
     <w:tmpl w:val="A390693A"/>
@@ -19932,7 +20386,7 @@
       </w:rPr>
     </w:lvl>
   </w:abstractNum>
-  <w:abstractNum w:abstractNumId="35">
+  <w:abstractNum w:abstractNumId="39">
     <w:nsid w:val="69886727"/>
     <w:multiLevelType w:val="multilevel"/>
     <w:tmpl w:val="FF5E4C2E"/>
@@ -20081,7 +20535,7 @@
       </w:rPr>
     </w:lvl>
   </w:abstractNum>
-  <w:abstractNum w:abstractNumId="36">
+  <w:abstractNum w:abstractNumId="40">
     <w:nsid w:val="69BE7C22"/>
     <w:multiLevelType w:val="multilevel"/>
     <w:tmpl w:val="A1907A3E"/>
@@ -20206,7 +20660,7 @@
       </w:rPr>
     </w:lvl>
   </w:abstractNum>
-  <w:abstractNum w:abstractNumId="37">
+  <w:abstractNum w:abstractNumId="41">
     <w:nsid w:val="6ABF6AF5"/>
     <w:multiLevelType w:val="multilevel"/>
     <w:tmpl w:val="249CD5A6"/>
@@ -20319,7 +20773,7 @@
       </w:pPr>
     </w:lvl>
   </w:abstractNum>
-  <w:abstractNum w:abstractNumId="38">
+  <w:abstractNum w:abstractNumId="42">
     <w:nsid w:val="6DB04667"/>
     <w:multiLevelType w:val="multilevel"/>
     <w:tmpl w:val="4F82BDB0"/>
@@ -20432,7 +20886,120 @@
       </w:pPr>
     </w:lvl>
   </w:abstractNum>
-  <w:abstractNum w:abstractNumId="39">
+  <w:abstractNum w:abstractNumId="43">
+    <w:nsid w:val="7598124F"/>
+    <w:multiLevelType w:val="multilevel"/>
+    <w:tmpl w:val="360CB536"/>
+    <w:lvl w:ilvl="0">
+      <w:start w:val="1"/>
+      <w:numFmt w:val="decimal"/>
+      <w:lvlText w:val="%1."/>
+      <w:lvlJc w:val="left"/>
+      <w:pPr>
+        <w:tabs>
+          <w:tab w:val="num" w:pos="720"/>
+        </w:tabs>
+        <w:ind w:left="720" w:hanging="360"/>
+      </w:pPr>
+    </w:lvl>
+    <w:lvl w:ilvl="1" w:tentative="1">
+      <w:start w:val="1"/>
+      <w:numFmt w:val="decimal"/>
+      <w:lvlText w:val="%2."/>
+      <w:lvlJc w:val="left"/>
+      <w:pPr>
+        <w:tabs>
+          <w:tab w:val="num" w:pos="1440"/>
+        </w:tabs>
+        <w:ind w:left="1440" w:hanging="360"/>
+      </w:pPr>
+    </w:lvl>
+    <w:lvl w:ilvl="2" w:tentative="1">
+      <w:start w:val="1"/>
+      <w:numFmt w:val="decimal"/>
+      <w:lvlText w:val="%3."/>
+      <w:lvlJc w:val="left"/>
+      <w:pPr>
+        <w:tabs>
+          <w:tab w:val="num" w:pos="2160"/>
+        </w:tabs>
+        <w:ind w:left="2160" w:hanging="360"/>
+      </w:pPr>
+    </w:lvl>
+    <w:lvl w:ilvl="3" w:tentative="1">
+      <w:start w:val="1"/>
+      <w:numFmt w:val="decimal"/>
+      <w:lvlText w:val="%4."/>
+      <w:lvlJc w:val="left"/>
+      <w:pPr>
+        <w:tabs>
+          <w:tab w:val="num" w:pos="2880"/>
+        </w:tabs>
+        <w:ind w:left="2880" w:hanging="360"/>
+      </w:pPr>
+    </w:lvl>
+    <w:lvl w:ilvl="4" w:tentative="1">
+      <w:start w:val="1"/>
+      <w:numFmt w:val="decimal"/>
+      <w:lvlText w:val="%5."/>
+      <w:lvlJc w:val="left"/>
+      <w:pPr>
+        <w:tabs>
+          <w:tab w:val="num" w:pos="3600"/>
+        </w:tabs>
+        <w:ind w:left="3600" w:hanging="360"/>
+      </w:pPr>
+    </w:lvl>
+    <w:lvl w:ilvl="5" w:tentative="1">
+      <w:start w:val="1"/>
+      <w:numFmt w:val="decimal"/>
+      <w:lvlText w:val="%6."/>
+      <w:lvlJc w:val="left"/>
+      <w:pPr>
+        <w:tabs>
+          <w:tab w:val="num" w:pos="4320"/>
+        </w:tabs>
+        <w:ind w:left="4320" w:hanging="360"/>
+      </w:pPr>
+    </w:lvl>
+    <w:lvl w:ilvl="6" w:tentative="1">
+      <w:start w:val="1"/>
+      <w:numFmt w:val="decimal"/>
+      <w:lvlText w:val="%7."/>
+      <w:lvlJc w:val="left"/>
+      <w:pPr>
+        <w:tabs>
+          <w:tab w:val="num" w:pos="5040"/>
+        </w:tabs>
+        <w:ind w:left="5040" w:hanging="360"/>
+      </w:pPr>
+    </w:lvl>
+    <w:lvl w:ilvl="7" w:tentative="1">
+      <w:start w:val="1"/>
+      <w:numFmt w:val="decimal"/>
+      <w:lvlText w:val="%8."/>
+      <w:lvlJc w:val="left"/>
+      <w:pPr>
+        <w:tabs>
+          <w:tab w:val="num" w:pos="5760"/>
+        </w:tabs>
+        <w:ind w:left="5760" w:hanging="360"/>
+      </w:pPr>
+    </w:lvl>
+    <w:lvl w:ilvl="8" w:tentative="1">
+      <w:start w:val="1"/>
+      <w:numFmt w:val="decimal"/>
+      <w:lvlText w:val="%9."/>
+      <w:lvlJc w:val="left"/>
+      <w:pPr>
+        <w:tabs>
+          <w:tab w:val="num" w:pos="6480"/>
+        </w:tabs>
+        <w:ind w:left="6480" w:hanging="360"/>
+      </w:pPr>
+    </w:lvl>
+  </w:abstractNum>
+  <w:abstractNum w:abstractNumId="44">
     <w:nsid w:val="768E06BB"/>
     <w:multiLevelType w:val="hybridMultilevel"/>
     <w:tmpl w:val="5B7862B4"/>
@@ -20521,7 +21088,7 @@
       </w:pPr>
     </w:lvl>
   </w:abstractNum>
-  <w:abstractNum w:abstractNumId="40">
+  <w:abstractNum w:abstractNumId="45">
     <w:nsid w:val="7BBE6C8F"/>
     <w:multiLevelType w:val="multilevel"/>
     <w:tmpl w:val="DDA47EF2"/>
@@ -20634,7 +21201,7 @@
       </w:pPr>
     </w:lvl>
   </w:abstractNum>
-  <w:abstractNum w:abstractNumId="41">
+  <w:abstractNum w:abstractNumId="46">
     <w:nsid w:val="7EF84F74"/>
     <w:multiLevelType w:val="multilevel"/>
     <w:tmpl w:val="A52CF592"/>
@@ -20748,7 +21315,7 @@
     </w:lvl>
   </w:abstractNum>
   <w:num w:numId="1">
-    <w:abstractNumId w:val="29"/>
+    <w:abstractNumId w:val="33"/>
   </w:num>
   <w:num w:numId="2">
     <w:abstractNumId w:val="14"/>
@@ -20763,13 +21330,13 @@
     <w:abstractNumId w:val="5"/>
   </w:num>
   <w:num w:numId="6">
-    <w:abstractNumId w:val="30"/>
+    <w:abstractNumId w:val="34"/>
   </w:num>
   <w:num w:numId="7">
-    <w:abstractNumId w:val="19"/>
+    <w:abstractNumId w:val="21"/>
   </w:num>
   <w:num w:numId="8">
-    <w:abstractNumId w:val="39"/>
+    <w:abstractNumId w:val="44"/>
   </w:num>
   <w:num w:numId="9">
     <w:abstractNumId w:val="11"/>
@@ -20778,7 +21345,7 @@
     <w:abstractNumId w:val="8"/>
   </w:num>
   <w:num w:numId="11">
-    <w:abstractNumId w:val="36"/>
+    <w:abstractNumId w:val="40"/>
     <w:lvlOverride w:ilvl="0">
       <w:lvl w:ilvl="0">
         <w:start w:val="1"/>
@@ -20887,7 +21454,7 @@
     </w:lvlOverride>
   </w:num>
   <w:num w:numId="12">
-    <w:abstractNumId w:val="36"/>
+    <w:abstractNumId w:val="40"/>
   </w:num>
   <w:num w:numId="13">
     <w:abstractNumId w:val="1"/>
@@ -20896,19 +21463,19 @@
     <w:abstractNumId w:val="12"/>
   </w:num>
   <w:num w:numId="15">
-    <w:abstractNumId w:val="34"/>
+    <w:abstractNumId w:val="38"/>
   </w:num>
   <w:num w:numId="16">
-    <w:abstractNumId w:val="33"/>
+    <w:abstractNumId w:val="37"/>
   </w:num>
   <w:num w:numId="17">
+    <w:abstractNumId w:val="30"/>
+  </w:num>
+  <w:num w:numId="18">
     <w:abstractNumId w:val="27"/>
   </w:num>
-  <w:num w:numId="18">
-    <w:abstractNumId w:val="25"/>
-  </w:num>
   <w:num w:numId="19">
-    <w:abstractNumId w:val="17"/>
+    <w:abstractNumId w:val="18"/>
   </w:num>
   <w:num w:numId="20">
     <w:abstractNumId w:val="3"/>
@@ -20917,16 +21484,16 @@
     <w:abstractNumId w:val="2"/>
   </w:num>
   <w:num w:numId="22">
-    <w:abstractNumId w:val="18"/>
+    <w:abstractNumId w:val="20"/>
   </w:num>
   <w:num w:numId="23">
-    <w:abstractNumId w:val="22"/>
+    <w:abstractNumId w:val="24"/>
   </w:num>
   <w:num w:numId="24">
-    <w:abstractNumId w:val="32"/>
+    <w:abstractNumId w:val="36"/>
   </w:num>
   <w:num w:numId="25">
-    <w:abstractNumId w:val="26"/>
+    <w:abstractNumId w:val="28"/>
   </w:num>
   <w:num w:numId="26">
     <w:abstractNumId w:val="4"/>
@@ -20935,52 +21502,67 @@
     <w:abstractNumId w:val="15"/>
   </w:num>
   <w:num w:numId="28">
-    <w:abstractNumId w:val="20"/>
+    <w:abstractNumId w:val="22"/>
   </w:num>
   <w:num w:numId="29">
     <w:abstractNumId w:val="13"/>
   </w:num>
   <w:num w:numId="30">
-    <w:abstractNumId w:val="24"/>
+    <w:abstractNumId w:val="26"/>
   </w:num>
   <w:num w:numId="31">
     <w:abstractNumId w:val="0"/>
   </w:num>
   <w:num w:numId="32">
-    <w:abstractNumId w:val="38"/>
+    <w:abstractNumId w:val="42"/>
   </w:num>
   <w:num w:numId="33">
-    <w:abstractNumId w:val="21"/>
+    <w:abstractNumId w:val="23"/>
   </w:num>
   <w:num w:numId="34">
-    <w:abstractNumId w:val="23"/>
+    <w:abstractNumId w:val="25"/>
   </w:num>
   <w:num w:numId="35">
     <w:abstractNumId w:val="9"/>
   </w:num>
   <w:num w:numId="36">
-    <w:abstractNumId w:val="37"/>
+    <w:abstractNumId w:val="41"/>
   </w:num>
   <w:num w:numId="37">
-    <w:abstractNumId w:val="31"/>
+    <w:abstractNumId w:val="35"/>
   </w:num>
   <w:num w:numId="38">
-    <w:abstractNumId w:val="35"/>
+    <w:abstractNumId w:val="39"/>
   </w:num>
   <w:num w:numId="39">
-    <w:abstractNumId w:val="40"/>
+    <w:abstractNumId w:val="45"/>
   </w:num>
   <w:num w:numId="40">
     <w:abstractNumId w:val="6"/>
   </w:num>
   <w:num w:numId="41">
-    <w:abstractNumId w:val="28"/>
+    <w:abstractNumId w:val="31"/>
   </w:num>
   <w:num w:numId="42">
-    <w:abstractNumId w:val="41"/>
+    <w:abstractNumId w:val="46"/>
   </w:num>
   <w:num w:numId="43">
     <w:abstractNumId w:val="7"/>
+  </w:num>
+  <w:num w:numId="44">
+    <w:abstractNumId w:val="17"/>
+  </w:num>
+  <w:num w:numId="45">
+    <w:abstractNumId w:val="43"/>
+  </w:num>
+  <w:num w:numId="46">
+    <w:abstractNumId w:val="32"/>
+  </w:num>
+  <w:num w:numId="47">
+    <w:abstractNumId w:val="19"/>
+  </w:num>
+  <w:num w:numId="48">
+    <w:abstractNumId w:val="29"/>
   </w:num>
 </w:numbering>
 </file>
@@ -21257,6 +21839,7 @@
   <w:style w:type="character" w:default="1" w:styleId="DefaultParagraphFont">
     <w:name w:val="Default Paragraph Font"/>
     <w:uiPriority w:val="1"/>
+    <w:semiHidden/>
     <w:unhideWhenUsed/>
   </w:style>
   <w:style w:type="table" w:default="1" w:styleId="TableNormal">
@@ -22016,6 +22599,7 @@
   <w:style w:type="character" w:default="1" w:styleId="DefaultParagraphFont">
     <w:name w:val="Default Paragraph Font"/>
     <w:uiPriority w:val="1"/>
+    <w:semiHidden/>
     <w:unhideWhenUsed/>
   </w:style>
   <w:style w:type="table" w:default="1" w:styleId="TableNormal">
@@ -22793,7 +23377,7 @@
 </file>
 
 <file path=customXml/itemProps1.xml><?xml version="1.0" encoding="utf-8"?>
-<ds:datastoreItem xmlns:ds="http://schemas.openxmlformats.org/officeDocument/2006/customXml" ds:itemID="{5533F012-6CCF-45B5-B42D-599E6B3A0B6E}">
+<ds:datastoreItem xmlns:ds="http://schemas.openxmlformats.org/officeDocument/2006/customXml" ds:itemID="{874108DA-3B26-4D9B-867A-B0A7D5CC6D13}">
   <ds:schemaRefs>
     <ds:schemaRef ds:uri="http://schemas.openxmlformats.org/officeDocument/2006/bibliography"/>
   </ds:schemaRefs>

</xml_diff>